<commit_message>
Selective wines commit 8
Add functionality, display function
</commit_message>
<xml_diff>
--- a/Networking and Architecture Assignment 2.docx
+++ b/Networking and Architecture Assignment 2.docx
@@ -6,80 +6,370 @@
       <w:pPr>
         <w:pStyle w:val="Title"/>
       </w:pPr>
+    </w:p>
+    <w:p>
+      <w:pPr>
+        <w:pStyle w:val="Title"/>
+      </w:pPr>
+    </w:p>
+    <w:p>
+      <w:pPr>
+        <w:pStyle w:val="Title"/>
+      </w:pPr>
+    </w:p>
+    <w:p>
+      <w:pPr>
+        <w:pStyle w:val="Title"/>
+      </w:pPr>
+    </w:p>
+    <w:p>
+      <w:pPr>
+        <w:pStyle w:val="Title"/>
+        <w:rPr>
+          <w:shd w:val="clear" w:color="auto" w:fill="FFFFFF"/>
+        </w:rPr>
+      </w:pPr>
+      <w:r>
+        <w:rPr>
+          <w:shd w:val="clear" w:color="auto" w:fill="FFFFFF"/>
+        </w:rPr>
+        <w:t>Architecture &amp; Networking</w:t>
+      </w:r>
+    </w:p>
+    <w:p>
+      <w:pPr>
+        <w:pStyle w:val="Subtitle"/>
+      </w:pPr>
+      <w:r>
+        <w:t>Assignment 2</w:t>
+      </w:r>
+    </w:p>
+    <w:p>
+      <w:pPr>
+        <w:rPr>
+          <w:rStyle w:val="SubtleEmphasis"/>
+        </w:rPr>
+      </w:pPr>
+      <w:r>
+        <w:rPr>
+          <w:rStyle w:val="SubtleEmphasis"/>
+        </w:rPr>
+        <w:t xml:space="preserve">By </w:t>
+      </w:r>
+      <w:proofErr w:type="spellStart"/>
+      <w:r>
+        <w:rPr>
+          <w:rStyle w:val="SubtleEmphasis"/>
+        </w:rPr>
+        <w:t>scott</w:t>
+      </w:r>
+      <w:proofErr w:type="spellEnd"/>
+      <w:r>
+        <w:rPr>
+          <w:rStyle w:val="SubtleEmphasis"/>
+        </w:rPr>
+        <w:t xml:space="preserve"> </w:t>
+      </w:r>
+      <w:r>
+        <w:rPr>
+          <w:rStyle w:val="SubtleEmphasis"/>
+        </w:rPr>
+        <w:t>Olphert</w:t>
+      </w:r>
+    </w:p>
+    <w:p>
+      <w:pPr>
+        <w:rPr>
+          <w:rStyle w:val="SubtleEmphasis"/>
+        </w:rPr>
+      </w:pPr>
+      <w:r>
+        <w:rPr>
+          <w:rStyle w:val="SubtleEmphasis"/>
+        </w:rPr>
+        <w:br w:type="page"/>
+      </w:r>
+    </w:p>
+    <w:p>
+      <w:pPr>
+        <w:rPr>
+          <w:rStyle w:val="SubtleEmphasis"/>
+        </w:rPr>
+      </w:pPr>
+      <w:r>
+        <w:rPr>
+          <w:rStyle w:val="SubtleEmphasis"/>
+        </w:rPr>
+        <w:lastRenderedPageBreak/>
+        <w:t>Contents</w:t>
+      </w:r>
+    </w:p>
+    <w:p>
+      <w:pPr>
+        <w:rPr>
+          <w:rStyle w:val="SubtleEmphasis"/>
+        </w:rPr>
+      </w:pPr>
+      <w:r>
+        <w:rPr>
+          <w:rStyle w:val="SubtleEmphasis"/>
+        </w:rPr>
+        <w:br w:type="page"/>
+      </w:r>
+    </w:p>
+    <w:p>
+      <w:pPr>
+        <w:rPr>
+          <w:rStyle w:val="SubtleEmphasis"/>
+        </w:rPr>
+      </w:pPr>
+      <w:r>
+        <w:rPr>
+          <w:rStyle w:val="SubtleEmphasis"/>
+        </w:rPr>
+        <w:lastRenderedPageBreak/>
+        <w:t>Task 1</w:t>
+      </w:r>
+      <w:r>
+        <w:rPr>
+          <w:rStyle w:val="SubtleEmphasis"/>
+        </w:rPr>
+        <w:tab/>
+      </w:r>
+    </w:p>
+    <w:p>
+      <w:pPr>
+        <w:rPr>
+          <w:rStyle w:val="SubtleEmphasis"/>
+        </w:rPr>
+      </w:pPr>
+      <w:r>
+        <w:rPr>
+          <w:rStyle w:val="SubtleEmphasis"/>
+        </w:rPr>
+        <w:br w:type="page"/>
+      </w:r>
+    </w:p>
+    <w:p>
+      <w:pPr>
+        <w:rPr>
+          <w:rStyle w:val="SubtleEmphasis"/>
+        </w:rPr>
+      </w:pPr>
+      <w:r>
+        <w:rPr>
+          <w:rStyle w:val="SubtleEmphasis"/>
+        </w:rPr>
+        <w:lastRenderedPageBreak/>
+        <w:t>Task 2</w:t>
+      </w:r>
+    </w:p>
+    <w:p>
+      <w:pPr>
+        <w:rPr>
+          <w:rStyle w:val="SubtleEmphasis"/>
+        </w:rPr>
+      </w:pPr>
+      <w:r>
+        <w:rPr>
+          <w:rStyle w:val="SubtleEmphasis"/>
+        </w:rPr>
+        <w:t>Virtualisation</w:t>
+      </w:r>
+    </w:p>
+    <w:p>
+      <w:pPr>
+        <w:rPr>
+          <w:rStyle w:val="SubtleEmphasis"/>
+        </w:rPr>
+      </w:pPr>
+      <w:r>
+        <w:rPr>
+          <w:rStyle w:val="SubtleEmphasis"/>
+        </w:rPr>
+        <w:t>What is virtualisation</w:t>
+      </w:r>
+    </w:p>
+    <w:p>
+      <w:pPr>
+        <w:rPr>
+          <w:rStyle w:val="SubtleEmphasis"/>
+        </w:rPr>
+      </w:pPr>
+      <w:r>
+        <w:rPr>
+          <w:rStyle w:val="SubtleEmphasis"/>
+        </w:rPr>
+        <w:t>Benefits</w:t>
+      </w:r>
+    </w:p>
+    <w:p>
+      <w:pPr>
+        <w:rPr>
+          <w:rStyle w:val="SubtleEmphasis"/>
+        </w:rPr>
+      </w:pPr>
+      <w:r>
+        <w:rPr>
+          <w:rStyle w:val="SubtleEmphasis"/>
+        </w:rPr>
+        <w:t>Explain</w:t>
+      </w:r>
+    </w:p>
+    <w:p>
+      <w:pPr>
+        <w:rPr>
+          <w:rStyle w:val="SubtleEmphasis"/>
+        </w:rPr>
+      </w:pPr>
+      <w:r>
+        <w:rPr>
+          <w:rStyle w:val="SubtleEmphasis"/>
+        </w:rPr>
+        <w:t>-hardware</w:t>
+      </w:r>
+    </w:p>
+    <w:p>
+      <w:pPr>
+        <w:rPr>
+          <w:rStyle w:val="SubtleEmphasis"/>
+        </w:rPr>
+      </w:pPr>
+    </w:p>
+    <w:p>
+      <w:pPr>
+        <w:rPr>
+          <w:rStyle w:val="SubtleEmphasis"/>
+        </w:rPr>
+      </w:pPr>
+      <w:r>
+        <w:rPr>
+          <w:rStyle w:val="SubtleEmphasis"/>
+        </w:rPr>
+        <w:t>-desktop</w:t>
+      </w:r>
+    </w:p>
+    <w:p>
+      <w:pPr>
+        <w:rPr>
+          <w:rStyle w:val="SubtleEmphasis"/>
+        </w:rPr>
+      </w:pPr>
+    </w:p>
+    <w:p>
+      <w:pPr>
+        <w:rPr>
+          <w:rStyle w:val="SubtleEmphasis"/>
+        </w:rPr>
+      </w:pPr>
+      <w:r>
+        <w:rPr>
+          <w:rStyle w:val="SubtleEmphasis"/>
+        </w:rPr>
+        <w:t>-software</w:t>
+      </w:r>
+    </w:p>
+    <w:p>
+      <w:pPr>
+        <w:jc w:val="both"/>
+        <w:rPr>
+          <w:rStyle w:val="SubtleEmphasis"/>
+        </w:rPr>
+      </w:pPr>
+      <w:r>
+        <w:rPr>
+          <w:rStyle w:val="SubtleEmphasis"/>
+        </w:rPr>
+        <w:br w:type="page"/>
+      </w:r>
+    </w:p>
+    <w:p>
+      <w:pPr>
+        <w:rPr>
+          <w:rStyle w:val="SubtleEmphasis"/>
+        </w:rPr>
+      </w:pPr>
+      <w:r>
+        <w:rPr>
+          <w:rStyle w:val="SubtleEmphasis"/>
+        </w:rPr>
+        <w:lastRenderedPageBreak/>
+        <w:t>Task 3</w:t>
+      </w:r>
+    </w:p>
+    <w:p>
+      <w:pPr>
+        <w:rPr>
+          <w:rStyle w:val="SubtleEmphasis"/>
+        </w:rPr>
+      </w:pPr>
+      <w:r>
+        <w:rPr>
+          <w:rStyle w:val="SubtleEmphasis"/>
+        </w:rPr>
+        <w:t>What is rack</w:t>
+      </w:r>
+    </w:p>
+    <w:p>
+      <w:pPr>
+        <w:rPr>
+          <w:rStyle w:val="SubtleEmphasis"/>
+        </w:rPr>
+      </w:pPr>
+      <w:r>
+        <w:rPr>
+          <w:rStyle w:val="SubtleEmphasis"/>
+        </w:rPr>
+        <w:t>What is Blade</w:t>
+      </w:r>
+    </w:p>
+    <w:p>
+      <w:pPr>
+        <w:rPr>
+          <w:rStyle w:val="SubtleEmphasis"/>
+        </w:rPr>
+      </w:pPr>
+      <w:r>
+        <w:rPr>
+          <w:rStyle w:val="SubtleEmphasis"/>
+        </w:rPr>
+        <w:t>Differences</w:t>
+      </w:r>
+    </w:p>
+    <w:p>
+      <w:pPr>
+        <w:rPr>
+          <w:rStyle w:val="SubtleEmphasis"/>
+        </w:rPr>
+      </w:pPr>
+      <w:r>
+        <w:rPr>
+          <w:rStyle w:val="SubtleEmphasis"/>
+        </w:rPr>
+        <w:t>Advantages &amp; disadvantages of each</w:t>
+      </w:r>
+    </w:p>
+    <w:p>
+      <w:pPr>
+        <w:rPr>
+          <w:rStyle w:val="SubtleEmphasis"/>
+        </w:rPr>
+      </w:pPr>
+    </w:p>
+    <w:p>
+      <w:pPr>
+        <w:rPr>
+          <w:rStyle w:val="SubtleEmphasis"/>
+        </w:rPr>
+      </w:pPr>
+      <w:r>
+        <w:rPr>
+          <w:rStyle w:val="SubtleEmphasis"/>
+        </w:rPr>
+        <w:t>Best use</w:t>
+      </w:r>
       <w:bookmarkStart w:id="0" w:name="_GoBack"/>
       <w:bookmarkEnd w:id="0"/>
-    </w:p>
-    <w:p>
-      <w:pPr>
-        <w:pStyle w:val="Title"/>
-      </w:pPr>
-    </w:p>
-    <w:p>
-      <w:pPr>
-        <w:pStyle w:val="Title"/>
-      </w:pPr>
-    </w:p>
-    <w:p>
-      <w:pPr>
-        <w:pStyle w:val="Title"/>
-      </w:pPr>
-    </w:p>
-    <w:p>
-      <w:pPr>
-        <w:pStyle w:val="Title"/>
-        <w:rPr>
-          <w:shd w:val="clear" w:color="auto" w:fill="FFFFFF"/>
-        </w:rPr>
-      </w:pPr>
-      <w:r>
-        <w:rPr>
-          <w:shd w:val="clear" w:color="auto" w:fill="FFFFFF"/>
-        </w:rPr>
-        <w:t>Architecture &amp; Networking</w:t>
-      </w:r>
-    </w:p>
-    <w:p>
-      <w:pPr>
-        <w:pStyle w:val="Subtitle"/>
-      </w:pPr>
-      <w:r>
-        <w:t>Assignment 2</w:t>
-      </w:r>
-    </w:p>
-    <w:p>
-      <w:pPr>
-        <w:rPr>
-          <w:rStyle w:val="SubtleEmphasis"/>
-        </w:rPr>
-      </w:pPr>
-      <w:r>
-        <w:rPr>
-          <w:rStyle w:val="SubtleEmphasis"/>
-        </w:rPr>
-        <w:t xml:space="preserve">By </w:t>
-      </w:r>
-      <w:proofErr w:type="spellStart"/>
-      <w:r>
-        <w:rPr>
-          <w:rStyle w:val="SubtleEmphasis"/>
-        </w:rPr>
-        <w:t>scott</w:t>
-      </w:r>
-      <w:proofErr w:type="spellEnd"/>
-      <w:r>
-        <w:rPr>
-          <w:rStyle w:val="SubtleEmphasis"/>
-        </w:rPr>
-        <w:t xml:space="preserve"> </w:t>
-      </w:r>
-      <w:proofErr w:type="spellStart"/>
-      <w:r>
-        <w:rPr>
-          <w:rStyle w:val="SubtleEmphasis"/>
-        </w:rPr>
-        <w:t>olphert</w:t>
-      </w:r>
-      <w:proofErr w:type="spellEnd"/>
     </w:p>
     <w:sectPr>
       <w:headerReference w:type="default" r:id="rId6"/>
@@ -171,7 +461,7 @@
             <w:rFonts w:eastAsiaTheme="majorEastAsia" w:cstheme="majorBidi"/>
             <w:noProof/>
           </w:rPr>
-          <w:t>1</w:t>
+          <w:t>4</w:t>
         </w:r>
         <w:r>
           <w:rPr>
@@ -236,13 +526,8 @@
     </w:r>
     <w:r>
       <w:tab/>
-      <w:t xml:space="preserve">Scott </w:t>
+      <w:t>Scott Olphert</w:t>
     </w:r>
-    <w:proofErr w:type="spellStart"/>
-    <w:r>
-      <w:t>Olphert</w:t>
-    </w:r>
-    <w:proofErr w:type="spellEnd"/>
   </w:p>
 </w:hdr>
 </file>

</xml_diff>